<commit_message>
Adding further initial set of modifications to doc
</commit_message>
<xml_diff>
--- a/Air Asia Experience Application.docx
+++ b/Air Asia Experience Application.docx
@@ -84,16 +84,7 @@
           <w:sz w:val="24"/>
           <w:szCs w:val="24"/>
         </w:rPr>
-        <w:t>There a</w:t>
-      </w:r>
-      <w:bookmarkStart w:id="0" w:name="_GoBack"/>
-      <w:bookmarkEnd w:id="0"/>
-      <w:r>
-        <w:rPr>
-          <w:sz w:val="24"/>
-          <w:szCs w:val="24"/>
-        </w:rPr>
-        <w:t>re three parts to the application UI:</w:t>
+        <w:t>There are three parts to the application UI:</w:t>
       </w:r>
     </w:p>
     <w:p>
@@ -287,6 +278,54 @@
           <w:szCs w:val="24"/>
         </w:rPr>
       </w:pPr>
+      <w:r>
+        <w:rPr>
+          <w:noProof/>
+        </w:rPr>
+        <w:drawing>
+          <wp:inline distT="0" distB="0" distL="0" distR="0" wp14:anchorId="23682F84" wp14:editId="5A1F1ABF">
+            <wp:extent cx="5943600" cy="2444115"/>
+            <wp:effectExtent l="0" t="0" r="0" b="0"/>
+            <wp:docPr id="3" name="Picture 3"/>
+            <wp:cNvGraphicFramePr>
+              <a:graphicFrameLocks xmlns:a="http://schemas.openxmlformats.org/drawingml/2006/main" noChangeAspect="1"/>
+            </wp:cNvGraphicFramePr>
+            <a:graphic xmlns:a="http://schemas.openxmlformats.org/drawingml/2006/main">
+              <a:graphicData uri="http://schemas.openxmlformats.org/drawingml/2006/picture">
+                <pic:pic xmlns:pic="http://schemas.openxmlformats.org/drawingml/2006/picture">
+                  <pic:nvPicPr>
+                    <pic:cNvPr id="1" name=""/>
+                    <pic:cNvPicPr/>
+                  </pic:nvPicPr>
+                  <pic:blipFill>
+                    <a:blip r:embed="rId7"/>
+                    <a:stretch>
+                      <a:fillRect/>
+                    </a:stretch>
+                  </pic:blipFill>
+                  <pic:spPr>
+                    <a:xfrm>
+                      <a:off x="0" y="0"/>
+                      <a:ext cx="5943600" cy="2444115"/>
+                    </a:xfrm>
+                    <a:prstGeom prst="rect">
+                      <a:avLst/>
+                    </a:prstGeom>
+                  </pic:spPr>
+                </pic:pic>
+              </a:graphicData>
+            </a:graphic>
+          </wp:inline>
+        </w:drawing>
+      </w:r>
+    </w:p>
+    <w:p>
+      <w:pPr>
+        <w:rPr>
+          <w:sz w:val="24"/>
+          <w:szCs w:val="24"/>
+        </w:rPr>
+      </w:pPr>
     </w:p>
     <w:p>
       <w:pPr>
@@ -388,14 +427,7 @@
           <w:sz w:val="24"/>
           <w:szCs w:val="24"/>
         </w:rPr>
-        <w:t>post</w:t>
-      </w:r>
-      <w:r>
-        <w:rPr>
-          <w:sz w:val="24"/>
-          <w:szCs w:val="24"/>
-        </w:rPr>
-        <w:t>flight</w:t>
+        <w:t>postflight</w:t>
       </w:r>
       <w:proofErr w:type="spellEnd"/>
       <w:r>
@@ -446,6 +478,7 @@
           <w:sz w:val="24"/>
           <w:szCs w:val="24"/>
         </w:rPr>
+        <w:lastRenderedPageBreak/>
         <w:t>cd</w:t>
       </w:r>
       <w:proofErr w:type="gramEnd"/>
@@ -577,7 +610,7 @@
         </w:rPr>
         <w:t xml:space="preserve"> </w:t>
       </w:r>
-      <w:hyperlink r:id="rId7" w:history="1">
+      <w:hyperlink r:id="rId8" w:history="1">
         <w:r>
           <w:rPr>
             <w:rStyle w:val="Hyperlink"/>
@@ -706,7 +739,6 @@
           <w:szCs w:val="24"/>
           <w:u w:val="single"/>
         </w:rPr>
-        <w:lastRenderedPageBreak/>
         <w:t>Credits</w:t>
       </w:r>
     </w:p>
@@ -720,7 +752,7 @@
         </w:rPr>
         <w:t xml:space="preserve">Template from </w:t>
       </w:r>
-      <w:hyperlink r:id="rId8" w:history="1">
+      <w:hyperlink r:id="rId9" w:history="1">
         <w:r>
           <w:rPr>
             <w:rStyle w:val="Hyperlink"/>
@@ -730,20 +762,171 @@
       </w:hyperlink>
     </w:p>
     <w:p>
-      <w:pPr>
-        <w:rPr>
-          <w:b/>
-          <w:sz w:val="24"/>
-          <w:szCs w:val="24"/>
-          <w:u w:val="single"/>
-        </w:rPr>
-      </w:pPr>
       <w:r>
         <w:t xml:space="preserve">DB on: </w:t>
       </w:r>
-      <w:r>
-        <w:t>https://mlab.com/home</w:t>
-      </w:r>
+      <w:hyperlink r:id="rId10" w:history="1">
+        <w:r>
+          <w:rPr>
+            <w:rStyle w:val="Hyperlink"/>
+          </w:rPr>
+          <w:t>https://mlab.com/home</w:t>
+        </w:r>
+      </w:hyperlink>
+    </w:p>
+    <w:p/>
+    <w:p>
+      <w:pPr>
+        <w:rPr>
+          <w:b/>
+          <w:sz w:val="28"/>
+          <w:u w:val="single"/>
+        </w:rPr>
+      </w:pPr>
+      <w:r>
+        <w:rPr>
+          <w:b/>
+          <w:sz w:val="28"/>
+          <w:u w:val="single"/>
+        </w:rPr>
+        <w:t>Functionality that is currently working</w:t>
+      </w:r>
+    </w:p>
+    <w:p>
+      <w:pPr>
+        <w:pStyle w:val="ListParagraph"/>
+        <w:numPr>
+          <w:ilvl w:val="0"/>
+          <w:numId w:val="2"/>
+        </w:numPr>
+        <w:rPr>
+          <w:sz w:val="24"/>
+          <w:szCs w:val="24"/>
+        </w:rPr>
+      </w:pPr>
+      <w:r>
+        <w:rPr>
+          <w:sz w:val="24"/>
+          <w:szCs w:val="24"/>
+        </w:rPr>
+        <w:t>Fetching JSON object</w:t>
+      </w:r>
+    </w:p>
+    <w:p>
+      <w:pPr>
+        <w:pStyle w:val="ListParagraph"/>
+        <w:numPr>
+          <w:ilvl w:val="0"/>
+          <w:numId w:val="2"/>
+        </w:numPr>
+        <w:rPr>
+          <w:sz w:val="24"/>
+          <w:szCs w:val="24"/>
+        </w:rPr>
+      </w:pPr>
+      <w:r>
+        <w:rPr>
+          <w:sz w:val="24"/>
+          <w:szCs w:val="24"/>
+        </w:rPr>
+        <w:t>Storing JSON into DB</w:t>
+      </w:r>
+    </w:p>
+    <w:p>
+      <w:pPr>
+        <w:rPr>
+          <w:b/>
+          <w:sz w:val="24"/>
+          <w:szCs w:val="24"/>
+          <w:u w:val="single"/>
+        </w:rPr>
+      </w:pPr>
+      <w:r>
+        <w:rPr>
+          <w:b/>
+          <w:sz w:val="24"/>
+          <w:szCs w:val="24"/>
+          <w:u w:val="single"/>
+        </w:rPr>
+        <w:t>Functionality being worked on</w:t>
+      </w:r>
+    </w:p>
+    <w:p>
+      <w:pPr>
+        <w:pStyle w:val="ListParagraph"/>
+        <w:numPr>
+          <w:ilvl w:val="0"/>
+          <w:numId w:val="2"/>
+        </w:numPr>
+        <w:rPr>
+          <w:sz w:val="24"/>
+          <w:szCs w:val="24"/>
+        </w:rPr>
+      </w:pPr>
+      <w:r>
+        <w:rPr>
+          <w:sz w:val="24"/>
+          <w:szCs w:val="24"/>
+        </w:rPr>
+        <w:t>Security for API</w:t>
+      </w:r>
+    </w:p>
+    <w:p>
+      <w:pPr>
+        <w:pStyle w:val="ListParagraph"/>
+        <w:numPr>
+          <w:ilvl w:val="0"/>
+          <w:numId w:val="2"/>
+        </w:numPr>
+        <w:rPr>
+          <w:sz w:val="24"/>
+          <w:szCs w:val="24"/>
+        </w:rPr>
+      </w:pPr>
+      <w:bookmarkStart w:id="0" w:name="_GoBack"/>
+      <w:r>
+        <w:rPr>
+          <w:sz w:val="24"/>
+          <w:szCs w:val="24"/>
+        </w:rPr>
+        <w:t>Pre and post flight customization storage to DB</w:t>
+      </w:r>
+    </w:p>
+    <w:p>
+      <w:pPr>
+        <w:pStyle w:val="ListParagraph"/>
+        <w:numPr>
+          <w:ilvl w:val="0"/>
+          <w:numId w:val="2"/>
+        </w:numPr>
+        <w:rPr>
+          <w:sz w:val="24"/>
+          <w:szCs w:val="24"/>
+        </w:rPr>
+      </w:pPr>
+      <w:r>
+        <w:rPr>
+          <w:sz w:val="24"/>
+          <w:szCs w:val="24"/>
+        </w:rPr>
+        <w:t>Fetching of customized values</w:t>
+      </w:r>
+    </w:p>
+    <w:bookmarkEnd w:id="0"/>
+    <w:p>
+      <w:pPr>
+        <w:pStyle w:val="ListParagraph"/>
+        <w:numPr>
+          <w:ilvl w:val="0"/>
+          <w:numId w:val="2"/>
+        </w:numPr>
+        <w:rPr>
+          <w:b/>
+          <w:sz w:val="24"/>
+          <w:szCs w:val="24"/>
+          <w:u w:val="single"/>
+        </w:rPr>
+      </w:pPr>
     </w:p>
     <w:sectPr>
       <w:pgSz w:w="12240" w:h="15840"/>

</xml_diff>